<commit_message>
Complete 'SQL Queries Review' assignment
</commit_message>
<xml_diff>
--- a/week4/sqlQueriesReview/SQLReview-Worksheet.docx
+++ b/week4/sqlQueriesReview/SQLReview-Worksheet.docx
@@ -149,11 +149,7 @@
     <w:p>
       <w:pPr>
         <w:pStyle w:val="PlainText"/>
-        <w:numPr>
-          <w:ilvl w:val="0"/>
-          <w:numId w:val="0"/>
-        </w:numPr>
-        <w:ind w:left="720" w:hanging="0"/>
+        <w:ind w:left="720" w:right="0" w:hanging="0"/>
         <w:rPr>
           <w:rFonts w:ascii="Courier New" w:hAnsi="Courier New" w:cs="Courier New"/>
         </w:rPr>
@@ -300,10 +296,6 @@
     <w:p>
       <w:pPr>
         <w:pStyle w:val="PlainText"/>
-        <w:numPr>
-          <w:ilvl w:val="0"/>
-          <w:numId w:val="0"/>
-        </w:numPr>
         <w:ind w:left="1125" w:right="0" w:hanging="0"/>
         <w:rPr>
           <w:rFonts w:ascii="Courier New" w:hAnsi="Courier New" w:cs="Courier New"/>
@@ -319,10 +311,6 @@
     <w:p>
       <w:pPr>
         <w:pStyle w:val="PlainText"/>
-        <w:numPr>
-          <w:ilvl w:val="0"/>
-          <w:numId w:val="0"/>
-        </w:numPr>
         <w:ind w:left="1125" w:right="0" w:hanging="0"/>
         <w:rPr>
           <w:rFonts w:ascii="Courier New" w:hAnsi="Courier New" w:cs="Courier New"/>
@@ -516,11 +504,7 @@
     <w:p>
       <w:pPr>
         <w:pStyle w:val="PlainText"/>
-        <w:numPr>
-          <w:ilvl w:val="0"/>
-          <w:numId w:val="0"/>
-        </w:numPr>
-        <w:ind w:left="750" w:hanging="0"/>
+        <w:ind w:left="750" w:right="0" w:hanging="0"/>
         <w:rPr>
           <w:rFonts w:ascii="Courier New" w:hAnsi="Courier New" w:cs="Courier New"/>
         </w:rPr>
@@ -535,11 +519,7 @@
     <w:p>
       <w:pPr>
         <w:pStyle w:val="PlainText"/>
-        <w:numPr>
-          <w:ilvl w:val="0"/>
-          <w:numId w:val="0"/>
-        </w:numPr>
-        <w:ind w:left="750" w:hanging="0"/>
+        <w:ind w:left="750" w:right="0" w:hanging="0"/>
         <w:rPr>
           <w:rFonts w:ascii="Courier New" w:hAnsi="Courier New" w:cs="Courier New"/>
         </w:rPr>
@@ -723,11 +703,7 @@
     <w:p>
       <w:pPr>
         <w:pStyle w:val="PlainText"/>
-        <w:numPr>
-          <w:ilvl w:val="0"/>
-          <w:numId w:val="0"/>
-        </w:numPr>
-        <w:ind w:left="750" w:hanging="0"/>
+        <w:ind w:left="750" w:right="0" w:hanging="0"/>
         <w:rPr>
           <w:rFonts w:ascii="Courier New" w:hAnsi="Courier New" w:cs="Courier New"/>
         </w:rPr>
@@ -742,11 +718,7 @@
     <w:p>
       <w:pPr>
         <w:pStyle w:val="PlainText"/>
-        <w:numPr>
-          <w:ilvl w:val="0"/>
-          <w:numId w:val="0"/>
-        </w:numPr>
-        <w:ind w:left="750" w:hanging="0"/>
+        <w:ind w:left="750" w:right="0" w:hanging="0"/>
         <w:rPr>
           <w:rFonts w:ascii="Courier New" w:hAnsi="Courier New" w:cs="Courier New"/>
         </w:rPr>
@@ -761,11 +733,7 @@
     <w:p>
       <w:pPr>
         <w:pStyle w:val="PlainText"/>
-        <w:numPr>
-          <w:ilvl w:val="0"/>
-          <w:numId w:val="0"/>
-        </w:numPr>
-        <w:ind w:left="750" w:hanging="0"/>
+        <w:ind w:left="750" w:right="0" w:hanging="0"/>
         <w:rPr>
           <w:rFonts w:ascii="Courier New" w:hAnsi="Courier New" w:cs="Courier New"/>
         </w:rPr>
@@ -780,11 +748,7 @@
     <w:p>
       <w:pPr>
         <w:pStyle w:val="PlainText"/>
-        <w:numPr>
-          <w:ilvl w:val="0"/>
-          <w:numId w:val="0"/>
-        </w:numPr>
-        <w:ind w:left="750" w:hanging="0"/>
+        <w:ind w:left="750" w:right="0" w:hanging="0"/>
         <w:rPr>
           <w:rFonts w:ascii="Courier New" w:hAnsi="Courier New" w:cs="Courier New"/>
         </w:rPr>
@@ -962,11 +926,7 @@
     <w:p>
       <w:pPr>
         <w:pStyle w:val="PlainText"/>
-        <w:numPr>
-          <w:ilvl w:val="0"/>
-          <w:numId w:val="0"/>
-        </w:numPr>
-        <w:ind w:left="750" w:hanging="0"/>
+        <w:ind w:left="750" w:right="0" w:hanging="0"/>
         <w:rPr>
           <w:rFonts w:ascii="Courier New" w:hAnsi="Courier New" w:cs="Courier New"/>
         </w:rPr>
@@ -981,11 +941,7 @@
     <w:p>
       <w:pPr>
         <w:pStyle w:val="PlainText"/>
-        <w:numPr>
-          <w:ilvl w:val="0"/>
-          <w:numId w:val="0"/>
-        </w:numPr>
-        <w:ind w:left="750" w:hanging="0"/>
+        <w:ind w:left="750" w:right="0" w:hanging="0"/>
         <w:rPr>
           <w:rFonts w:ascii="Courier New" w:hAnsi="Courier New" w:cs="Courier New"/>
         </w:rPr>
@@ -1000,11 +956,7 @@
     <w:p>
       <w:pPr>
         <w:pStyle w:val="PlainText"/>
-        <w:numPr>
-          <w:ilvl w:val="0"/>
-          <w:numId w:val="0"/>
-        </w:numPr>
-        <w:ind w:left="750" w:hanging="0"/>
+        <w:ind w:left="750" w:right="0" w:hanging="0"/>
         <w:rPr>
           <w:rFonts w:ascii="Courier New" w:hAnsi="Courier New" w:cs="Courier New"/>
         </w:rPr>
@@ -1019,11 +971,7 @@
     <w:p>
       <w:pPr>
         <w:pStyle w:val="PlainText"/>
-        <w:numPr>
-          <w:ilvl w:val="0"/>
-          <w:numId w:val="0"/>
-        </w:numPr>
-        <w:ind w:left="750" w:hanging="0"/>
+        <w:ind w:left="750" w:right="0" w:hanging="0"/>
         <w:rPr>
           <w:rFonts w:ascii="Courier New" w:hAnsi="Courier New" w:cs="Courier New"/>
         </w:rPr>
@@ -1201,11 +1149,7 @@
     <w:p>
       <w:pPr>
         <w:pStyle w:val="PlainText"/>
-        <w:numPr>
-          <w:ilvl w:val="0"/>
-          <w:numId w:val="0"/>
-        </w:numPr>
-        <w:ind w:left="750" w:hanging="0"/>
+        <w:ind w:left="750" w:right="0" w:hanging="0"/>
         <w:rPr>
           <w:rFonts w:ascii="Courier New" w:hAnsi="Courier New" w:cs="Courier New"/>
         </w:rPr>
@@ -1220,11 +1164,7 @@
     <w:p>
       <w:pPr>
         <w:pStyle w:val="PlainText"/>
-        <w:numPr>
-          <w:ilvl w:val="0"/>
-          <w:numId w:val="0"/>
-        </w:numPr>
-        <w:ind w:left="750" w:hanging="0"/>
+        <w:ind w:left="750" w:right="0" w:hanging="0"/>
         <w:rPr>
           <w:rFonts w:ascii="Courier New" w:hAnsi="Courier New" w:cs="Courier New"/>
         </w:rPr>
@@ -1271,11 +1211,7 @@
     <w:p>
       <w:pPr>
         <w:pStyle w:val="PlainText"/>
-        <w:numPr>
-          <w:ilvl w:val="0"/>
-          <w:numId w:val="0"/>
-        </w:numPr>
-        <w:ind w:left="750" w:hanging="0"/>
+        <w:ind w:left="750" w:right="0" w:hanging="0"/>
         <w:rPr>
           <w:rFonts w:ascii="Courier New" w:hAnsi="Courier New" w:cs="Courier New"/>
         </w:rPr>
@@ -1427,11 +1363,7 @@
     <w:p>
       <w:pPr>
         <w:pStyle w:val="PlainText"/>
-        <w:numPr>
-          <w:ilvl w:val="0"/>
-          <w:numId w:val="0"/>
-        </w:numPr>
-        <w:ind w:left="750" w:hanging="0"/>
+        <w:ind w:left="750" w:right="0" w:hanging="0"/>
         <w:rPr>
           <w:rFonts w:ascii="Courier New" w:hAnsi="Courier New" w:cs="Courier New"/>
         </w:rPr>
@@ -1446,11 +1378,7 @@
     <w:p>
       <w:pPr>
         <w:pStyle w:val="PlainText"/>
-        <w:numPr>
-          <w:ilvl w:val="0"/>
-          <w:numId w:val="0"/>
-        </w:numPr>
-        <w:ind w:left="750" w:hanging="0"/>
+        <w:ind w:left="750" w:right="0" w:hanging="0"/>
         <w:rPr>
           <w:rFonts w:ascii="Courier New" w:hAnsi="Courier New" w:cs="Courier New"/>
         </w:rPr>
@@ -1616,11 +1544,7 @@
     <w:p>
       <w:pPr>
         <w:pStyle w:val="PlainText"/>
-        <w:numPr>
-          <w:ilvl w:val="0"/>
-          <w:numId w:val="0"/>
-        </w:numPr>
-        <w:ind w:left="750" w:hanging="0"/>
+        <w:ind w:left="750" w:right="0" w:hanging="0"/>
         <w:rPr>
           <w:rFonts w:ascii="Courier New" w:hAnsi="Courier New" w:cs="Courier New"/>
         </w:rPr>
@@ -1635,11 +1559,7 @@
     <w:p>
       <w:pPr>
         <w:pStyle w:val="PlainText"/>
-        <w:numPr>
-          <w:ilvl w:val="0"/>
-          <w:numId w:val="0"/>
-        </w:numPr>
-        <w:ind w:left="750" w:hanging="0"/>
+        <w:ind w:left="750" w:right="0" w:hanging="0"/>
         <w:rPr>
           <w:rFonts w:ascii="Courier New" w:hAnsi="Courier New" w:cs="Courier New"/>
         </w:rPr>
@@ -1654,11 +1574,7 @@
     <w:p>
       <w:pPr>
         <w:pStyle w:val="PlainText"/>
-        <w:numPr>
-          <w:ilvl w:val="0"/>
-          <w:numId w:val="0"/>
-        </w:numPr>
-        <w:ind w:left="750" w:hanging="0"/>
+        <w:ind w:left="750" w:right="0" w:hanging="0"/>
         <w:rPr>
           <w:rFonts w:ascii="Courier New" w:hAnsi="Courier New" w:cs="Courier New"/>
         </w:rPr>
@@ -1673,11 +1589,7 @@
     <w:p>
       <w:pPr>
         <w:pStyle w:val="PlainText"/>
-        <w:numPr>
-          <w:ilvl w:val="0"/>
-          <w:numId w:val="0"/>
-        </w:numPr>
-        <w:ind w:left="750" w:hanging="0"/>
+        <w:ind w:left="750" w:right="0" w:hanging="0"/>
         <w:rPr>
           <w:rFonts w:ascii="Courier New" w:hAnsi="Courier New" w:cs="Courier New"/>
         </w:rPr>
@@ -1860,39 +1772,31 @@
     <w:p>
       <w:pPr>
         <w:pStyle w:val="PlainText"/>
-        <w:numPr>
-          <w:ilvl w:val="0"/>
-          <w:numId w:val="0"/>
-        </w:numPr>
-        <w:ind w:left="750" w:hanging="0"/>
-        <w:rPr>
-          <w:rFonts w:ascii="Courier New" w:hAnsi="Courier New" w:cs="Courier New"/>
-        </w:rPr>
-      </w:pPr>
-      <w:r>
-        <w:rPr>
-          <w:rFonts w:cs="Courier New" w:ascii="Courier New" w:hAnsi="Courier New"/>
-        </w:rPr>
-        <w:t>SELECT vendors.vendname, vendors.vendstate, products.productname, products.retailprice FROM vendors, products</w:t>
-      </w:r>
-    </w:p>
-    <w:p>
-      <w:pPr>
-        <w:pStyle w:val="PlainText"/>
-        <w:numPr>
-          <w:ilvl w:val="0"/>
-          <w:numId w:val="0"/>
-        </w:numPr>
-        <w:ind w:left="750" w:hanging="0"/>
-        <w:rPr>
-          <w:rFonts w:ascii="Courier New" w:hAnsi="Courier New" w:cs="Courier New"/>
-        </w:rPr>
-      </w:pPr>
-      <w:r>
-        <w:rPr>
-          <w:rFonts w:cs="Courier New" w:ascii="Courier New" w:hAnsi="Courier New"/>
-        </w:rPr>
-        <w:t>WHERE products.retailprice &gt; 75 AND vendors.vendstate = 'TX'</w:t>
+        <w:ind w:left="750" w:right="0" w:hanging="0"/>
+        <w:rPr>
+          <w:rFonts w:ascii="Courier New" w:hAnsi="Courier New" w:cs="Courier New"/>
+        </w:rPr>
+      </w:pPr>
+      <w:r>
+        <w:rPr>
+          <w:rFonts w:cs="Courier New" w:ascii="Courier New" w:hAnsi="Courier New"/>
+        </w:rPr>
+        <w:t>SELECT vendors.vendname, vendors.vendstate, products.productname, products.retailprice FROM vendors</w:t>
+      </w:r>
+    </w:p>
+    <w:p>
+      <w:pPr>
+        <w:pStyle w:val="PlainText"/>
+        <w:ind w:left="750" w:right="0" w:hanging="0"/>
+        <w:rPr>
+          <w:rFonts w:ascii="Courier New" w:hAnsi="Courier New" w:cs="Courier New"/>
+        </w:rPr>
+      </w:pPr>
+      <w:r>
+        <w:rPr>
+          <w:rFonts w:cs="Courier New" w:ascii="Courier New" w:hAnsi="Courier New"/>
+        </w:rPr>
+        <w:t>JOIN products ON products.retailprice &gt; 75 AND vendors.vendstate = 'TX'</w:t>
       </w:r>
     </w:p>
     <w:p>
@@ -2069,11 +1973,7 @@
     <w:p>
       <w:pPr>
         <w:pStyle w:val="PlainText"/>
-        <w:numPr>
-          <w:ilvl w:val="0"/>
-          <w:numId w:val="0"/>
-        </w:numPr>
-        <w:ind w:left="750" w:hanging="0"/>
+        <w:ind w:left="750" w:right="0" w:hanging="0"/>
         <w:rPr>
           <w:rFonts w:ascii="Courier New" w:hAnsi="Courier New" w:cs="Courier New"/>
         </w:rPr>
@@ -2088,11 +1988,7 @@
     <w:p>
       <w:pPr>
         <w:pStyle w:val="PlainText"/>
-        <w:numPr>
-          <w:ilvl w:val="0"/>
-          <w:numId w:val="0"/>
-        </w:numPr>
-        <w:ind w:left="750" w:hanging="0"/>
+        <w:ind w:left="750" w:right="0" w:hanging="0"/>
         <w:rPr>
           <w:rFonts w:ascii="Courier New" w:hAnsi="Courier New" w:cs="Courier New"/>
         </w:rPr>
@@ -2107,11 +2003,7 @@
     <w:p>
       <w:pPr>
         <w:pStyle w:val="PlainText"/>
-        <w:numPr>
-          <w:ilvl w:val="0"/>
-          <w:numId w:val="0"/>
-        </w:numPr>
-        <w:ind w:left="750" w:hanging="0"/>
+        <w:ind w:left="750" w:right="0" w:hanging="0"/>
         <w:rPr>
           <w:rFonts w:ascii="Courier New" w:hAnsi="Courier New" w:cs="Courier New"/>
         </w:rPr>
@@ -2297,11 +2189,7 @@
     <w:p>
       <w:pPr>
         <w:pStyle w:val="PlainText"/>
-        <w:numPr>
-          <w:ilvl w:val="0"/>
-          <w:numId w:val="0"/>
-        </w:numPr>
-        <w:ind w:left="750" w:hanging="0"/>
+        <w:ind w:left="750" w:right="0" w:hanging="0"/>
         <w:rPr>
           <w:rFonts w:ascii="Courier New" w:hAnsi="Courier New" w:cs="Courier New"/>
         </w:rPr>
@@ -2316,11 +2204,7 @@
     <w:p>
       <w:pPr>
         <w:pStyle w:val="PlainText"/>
-        <w:numPr>
-          <w:ilvl w:val="0"/>
-          <w:numId w:val="0"/>
-        </w:numPr>
-        <w:ind w:left="750" w:hanging="0"/>
+        <w:ind w:left="750" w:right="0" w:hanging="0"/>
         <w:rPr>
           <w:rFonts w:ascii="Courier New" w:hAnsi="Courier New" w:cs="Courier New"/>
         </w:rPr>
@@ -2335,11 +2219,7 @@
     <w:p>
       <w:pPr>
         <w:pStyle w:val="PlainText"/>
-        <w:numPr>
-          <w:ilvl w:val="0"/>
-          <w:numId w:val="0"/>
-        </w:numPr>
-        <w:ind w:left="750" w:hanging="0"/>
+        <w:ind w:left="750" w:right="0" w:hanging="0"/>
         <w:rPr>
           <w:rFonts w:ascii="Courier New" w:hAnsi="Courier New" w:cs="Courier New"/>
         </w:rPr>
@@ -2525,11 +2405,7 @@
     <w:p>
       <w:pPr>
         <w:pStyle w:val="PlainText"/>
-        <w:numPr>
-          <w:ilvl w:val="0"/>
-          <w:numId w:val="0"/>
-        </w:numPr>
-        <w:ind w:left="750" w:hanging="0"/>
+        <w:ind w:left="750" w:right="0" w:hanging="0"/>
         <w:rPr>
           <w:rFonts w:ascii="Courier New" w:hAnsi="Courier New" w:cs="Courier New"/>
         </w:rPr>
@@ -2544,20 +2420,16 @@
     <w:p>
       <w:pPr>
         <w:pStyle w:val="PlainText"/>
-        <w:numPr>
-          <w:ilvl w:val="0"/>
-          <w:numId w:val="0"/>
-        </w:numPr>
-        <w:ind w:left="750" w:hanging="0"/>
-        <w:rPr>
-          <w:rFonts w:ascii="Courier New" w:hAnsi="Courier New" w:cs="Courier New"/>
-        </w:rPr>
-      </w:pPr>
-      <w:r>
-        <w:rPr>
-          <w:rFonts w:cs="Courier New" w:ascii="Courier New" w:hAnsi="Courier New"/>
-        </w:rPr>
-        <w:t>WHERE categoryid = 1 AND productname LIKE '%Helmet%'</w:t>
+        <w:ind w:left="750" w:right="0" w:hanging="0"/>
+        <w:rPr>
+          <w:rFonts w:ascii="Courier New" w:hAnsi="Courier New" w:cs="Courier New"/>
+        </w:rPr>
+      </w:pPr>
+      <w:r>
+        <w:rPr>
+          <w:rFonts w:cs="Courier New" w:ascii="Courier New" w:hAnsi="Courier New"/>
+        </w:rPr>
+        <w:t>WHERE productname LIKE '%Helmet%'</w:t>
       </w:r>
     </w:p>
     <w:p>
@@ -2905,11 +2777,7 @@
     <w:p>
       <w:pPr>
         <w:pStyle w:val="PlainText"/>
-        <w:numPr>
-          <w:ilvl w:val="0"/>
-          <w:numId w:val="0"/>
-        </w:numPr>
-        <w:ind w:left="750" w:hanging="0"/>
+        <w:ind w:left="750" w:right="0" w:hanging="0"/>
         <w:rPr>
           <w:rFonts w:ascii="Courier New" w:hAnsi="Courier New" w:cs="Courier New"/>
         </w:rPr>
@@ -2924,11 +2792,7 @@
     <w:p>
       <w:pPr>
         <w:pStyle w:val="PlainText"/>
-        <w:numPr>
-          <w:ilvl w:val="0"/>
-          <w:numId w:val="0"/>
-        </w:numPr>
-        <w:ind w:left="750" w:hanging="0"/>
+        <w:ind w:left="750" w:right="0" w:hanging="0"/>
         <w:rPr>
           <w:rFonts w:ascii="Courier New" w:hAnsi="Courier New" w:cs="Courier New"/>
         </w:rPr>
@@ -2943,11 +2807,7 @@
     <w:p>
       <w:pPr>
         <w:pStyle w:val="PlainText"/>
-        <w:numPr>
-          <w:ilvl w:val="0"/>
-          <w:numId w:val="0"/>
-        </w:numPr>
-        <w:ind w:left="750" w:hanging="0"/>
+        <w:ind w:left="750" w:right="0" w:hanging="0"/>
         <w:rPr>
           <w:rFonts w:ascii="Courier New" w:hAnsi="Courier New" w:cs="Courier New"/>
         </w:rPr>
@@ -3136,11 +2996,7 @@
     <w:p>
       <w:pPr>
         <w:pStyle w:val="PlainText"/>
-        <w:numPr>
-          <w:ilvl w:val="0"/>
-          <w:numId w:val="0"/>
-        </w:numPr>
-        <w:ind w:left="750" w:hanging="0"/>
+        <w:ind w:left="750" w:right="0" w:hanging="0"/>
         <w:rPr>
           <w:rFonts w:ascii="Courier New" w:hAnsi="Courier New" w:cs="Courier New"/>
         </w:rPr>
@@ -3155,11 +3011,7 @@
     <w:p>
       <w:pPr>
         <w:pStyle w:val="PlainText"/>
-        <w:numPr>
-          <w:ilvl w:val="0"/>
-          <w:numId w:val="0"/>
-        </w:numPr>
-        <w:ind w:left="750" w:hanging="0"/>
+        <w:ind w:left="750" w:right="0" w:hanging="0"/>
         <w:rPr>
           <w:rFonts w:ascii="Courier New" w:hAnsi="Courier New" w:cs="Courier New"/>
         </w:rPr>
@@ -3174,11 +3026,7 @@
     <w:p>
       <w:pPr>
         <w:pStyle w:val="PlainText"/>
-        <w:numPr>
-          <w:ilvl w:val="0"/>
-          <w:numId w:val="0"/>
-        </w:numPr>
-        <w:ind w:left="750" w:hanging="0"/>
+        <w:ind w:left="750" w:right="0" w:hanging="0"/>
         <w:rPr>
           <w:rFonts w:ascii="Courier New" w:hAnsi="Courier New" w:cs="Courier New"/>
         </w:rPr>
@@ -3193,11 +3041,7 @@
     <w:p>
       <w:pPr>
         <w:pStyle w:val="PlainText"/>
-        <w:numPr>
-          <w:ilvl w:val="0"/>
-          <w:numId w:val="0"/>
-        </w:numPr>
-        <w:ind w:left="750" w:hanging="0"/>
+        <w:ind w:left="750" w:right="0" w:hanging="0"/>
         <w:rPr>
           <w:rFonts w:ascii="Courier New" w:hAnsi="Courier New" w:cs="Courier New"/>
         </w:rPr>
@@ -5373,7 +5217,7 @@
     <w:pPrDefault>
       <w:pPr>
         <w:suppressAutoHyphens w:val="true"/>
-        <w:spacing w:lineRule="auto" w:line="256"/>
+        <w:spacing w:lineRule="auto" w:line="254"/>
       </w:pPr>
     </w:pPrDefault>
   </w:docDefaults>
@@ -5387,14 +5231,14 @@
         <w:numId w:val="0"/>
       </w:numPr>
       <w:kinsoku w:val="true"/>
-      <w:overflowPunct w:val="true"/>
+      <w:overflowPunct w:val="false"/>
       <w:autoSpaceDE w:val="true"/>
       <w:bidi w:val="0"/>
-      <w:spacing w:lineRule="auto" w:line="256" w:before="0" w:after="160"/>
+      <w:spacing w:lineRule="auto" w:line="254" w:before="0" w:after="160"/>
     </w:pPr>
     <w:rPr>
-      <w:rFonts w:ascii="Calibri" w:hAnsi="Calibri" w:eastAsia="SimSun"/>
-      <w:color w:val="auto"/>
+      <w:rFonts w:ascii="Calibri" w:hAnsi="Calibri" w:eastAsia="SimSun" w:cs="Arial"/>
+      <w:color w:val="00000A"/>
       <w:sz w:val="22"/>
       <w:szCs w:val="22"/>
       <w:lang w:val="en-US" w:eastAsia="en-US" w:bidi="ar-SA"/>
@@ -5422,6 +5266,10 @@
     <w:qFormat/>
     <w:pPr>
       <w:keepNext w:val="true"/>
+      <w:numPr>
+        <w:ilvl w:val="0"/>
+        <w:numId w:val="0"/>
+      </w:numPr>
       <w:spacing w:before="240" w:after="120"/>
     </w:pPr>
     <w:rPr>
@@ -5434,6 +5282,10 @@
     <w:name w:val="Body Text"/>
     <w:basedOn w:val="Normal"/>
     <w:pPr>
+      <w:numPr>
+        <w:ilvl w:val="0"/>
+        <w:numId w:val="0"/>
+      </w:numPr>
       <w:spacing w:before="0" w:after="120"/>
     </w:pPr>
     <w:rPr/>
@@ -5441,7 +5293,12 @@
   <w:style w:type="paragraph" w:styleId="List">
     <w:name w:val="List"/>
     <w:basedOn w:val="TextBody"/>
-    <w:pPr/>
+    <w:pPr>
+      <w:numPr>
+        <w:ilvl w:val="0"/>
+        <w:numId w:val="0"/>
+      </w:numPr>
+    </w:pPr>
     <w:rPr>
       <w:rFonts w:cs="Arial"/>
     </w:rPr>
@@ -5451,6 +5308,10 @@
     <w:basedOn w:val="Normal"/>
     <w:qFormat/>
     <w:pPr>
+      <w:numPr>
+        <w:ilvl w:val="0"/>
+        <w:numId w:val="0"/>
+      </w:numPr>
       <w:suppressLineNumbers/>
       <w:spacing w:before="120" w:after="120"/>
     </w:pPr>
@@ -5467,6 +5328,10 @@
     <w:basedOn w:val="Normal"/>
     <w:qFormat/>
     <w:pPr>
+      <w:numPr>
+        <w:ilvl w:val="0"/>
+        <w:numId w:val="0"/>
+      </w:numPr>
       <w:suppressLineNumbers/>
     </w:pPr>
     <w:rPr>

</xml_diff>